<commit_message>
Command line exercises and answers.
</commit_message>
<xml_diff>
--- a/downloads/command-line-exercises.docx
+++ b/downloads/command-line-exercises.docx
@@ -16,7 +16,14 @@
           <w:sz w:val="48"/>
           <w:szCs w:val="48"/>
         </w:rPr>
-        <w:t>Command Line for Data Filtering Exercises</w:t>
+        <w:t xml:space="preserve">Command Line for Data Filtering </w:t>
+      </w:r>
+      <w:r>
+        <w:rPr>
+          <w:sz w:val="48"/>
+          <w:szCs w:val="48"/>
+        </w:rPr>
+        <w:t>Exercises</w:t>
       </w:r>
     </w:p>
     <w:p>
@@ -106,16 +113,33 @@
         </w:rPr>
         <w:br/>
       </w:r>
-      <w:hyperlink r:id="rId5" w:history="1">
-        <w:r>
-          <w:rPr>
-            <w:rStyle w:val="Hyperlink"/>
-            <w:sz w:val="28"/>
-            <w:szCs w:val="28"/>
-          </w:rPr>
-          <w:t>https://funcgen2022.buschlab.org/downloads/Oxy.counts.tsv</w:t>
-        </w:r>
-      </w:hyperlink>
+      <w:bookmarkStart w:id="0" w:name="OLE_LINK1"/>
+      <w:r>
+        <w:fldChar w:fldCharType="begin"/>
+      </w:r>
+      <w:r>
+        <w:instrText xml:space="preserve"> HYPERLINK "https://funcgen2022.buschlab.org/downloads/Oxy.counts.tsv" </w:instrText>
+      </w:r>
+      <w:r>
+        <w:fldChar w:fldCharType="separate"/>
+      </w:r>
+      <w:r>
+        <w:rPr>
+          <w:rStyle w:val="Hyperlink"/>
+          <w:sz w:val="28"/>
+          <w:szCs w:val="28"/>
+        </w:rPr>
+        <w:t>https://funcgen2022.buschlab.org/downloads/Oxy.counts.tsv</w:t>
+      </w:r>
+      <w:r>
+        <w:rPr>
+          <w:rStyle w:val="Hyperlink"/>
+          <w:sz w:val="28"/>
+          <w:szCs w:val="28"/>
+        </w:rPr>
+        <w:fldChar w:fldCharType="end"/>
+      </w:r>
+      <w:bookmarkEnd w:id="0"/>
     </w:p>
     <w:p>
       <w:pPr>
@@ -407,7 +431,23 @@
           <w:sz w:val="28"/>
           <w:szCs w:val="28"/>
         </w:rPr>
-        <w:t xml:space="preserve"> ID, gene name, chromosome and strand (in that order) for all the genes on the reverse strand.</w:t>
+        <w:t xml:space="preserve"> ID, gene name, </w:t>
+      </w:r>
+      <w:proofErr w:type="gramStart"/>
+      <w:r>
+        <w:rPr>
+          <w:sz w:val="28"/>
+          <w:szCs w:val="28"/>
+        </w:rPr>
+        <w:t>chromosome</w:t>
+      </w:r>
+      <w:proofErr w:type="gramEnd"/>
+      <w:r>
+        <w:rPr>
+          <w:sz w:val="28"/>
+          <w:szCs w:val="28"/>
+        </w:rPr>
+        <w:t xml:space="preserve"> and strand (in that order) for all the genes on the reverse strand.</w:t>
       </w:r>
     </w:p>
     <w:p>
@@ -537,7 +577,107 @@
         </w:rPr>
         <w:t>?</w:t>
       </w:r>
+      <w:bookmarkStart w:id="1" w:name="OLE_LINK3"/>
+      <w:r>
+        <w:rPr>
+          <w:sz w:val="28"/>
+          <w:szCs w:val="28"/>
+        </w:rPr>
+        <w:t xml:space="preserve"> (If the </w:t>
+      </w:r>
+      <w:r>
+        <w:rPr>
+          <w:rFonts w:ascii="Courier New" w:hAnsi="Courier New" w:cs="Courier New"/>
+          <w:sz w:val="28"/>
+          <w:szCs w:val="28"/>
+        </w:rPr>
+        <w:t>more</w:t>
+      </w:r>
+      <w:r>
+        <w:rPr>
+          <w:sz w:val="28"/>
+          <w:szCs w:val="28"/>
+        </w:rPr>
+        <w:t xml:space="preserve"> command doesn’t have a suitable </w:t>
+      </w:r>
+      <w:proofErr w:type="gramStart"/>
+      <w:r>
+        <w:rPr>
+          <w:sz w:val="28"/>
+          <w:szCs w:val="28"/>
+        </w:rPr>
+        <w:t>option</w:t>
+      </w:r>
+      <w:proofErr w:type="gramEnd"/>
+      <w:r>
+        <w:rPr>
+          <w:sz w:val="28"/>
+          <w:szCs w:val="28"/>
+        </w:rPr>
+        <w:t xml:space="preserve"> then look at the </w:t>
+      </w:r>
+      <w:r>
+        <w:rPr>
+          <w:rFonts w:ascii="Courier New" w:hAnsi="Courier New" w:cs="Courier New"/>
+          <w:sz w:val="28"/>
+          <w:szCs w:val="28"/>
+        </w:rPr>
+        <w:t>less</w:t>
+      </w:r>
+      <w:r>
+        <w:rPr>
+          <w:sz w:val="28"/>
+          <w:szCs w:val="28"/>
+        </w:rPr>
+        <w:t xml:space="preserve"> command instead.</w:t>
+      </w:r>
+      <w:r>
+        <w:rPr>
+          <w:rFonts w:cstheme="minorHAnsi"/>
+          <w:sz w:val="28"/>
+          <w:szCs w:val="28"/>
+        </w:rPr>
+        <w:t xml:space="preserve"> </w:t>
+      </w:r>
+      <w:r>
+        <w:rPr>
+          <w:rFonts w:ascii="Courier New" w:hAnsi="Courier New" w:cs="Courier New"/>
+          <w:sz w:val="28"/>
+          <w:szCs w:val="28"/>
+        </w:rPr>
+        <w:t>less</w:t>
+      </w:r>
+      <w:r>
+        <w:rPr>
+          <w:sz w:val="28"/>
+          <w:szCs w:val="28"/>
+        </w:rPr>
+        <w:t xml:space="preserve"> is an updated version of </w:t>
+      </w:r>
+      <w:r>
+        <w:rPr>
+          <w:rFonts w:ascii="Courier New" w:hAnsi="Courier New" w:cs="Courier New"/>
+          <w:sz w:val="28"/>
+          <w:szCs w:val="28"/>
+        </w:rPr>
+        <w:t>more</w:t>
+      </w:r>
+      <w:r>
+        <w:rPr>
+          <w:sz w:val="28"/>
+          <w:szCs w:val="28"/>
+        </w:rPr>
+        <w:t>.</w:t>
+      </w:r>
+      <w:r>
+        <w:rPr>
+          <w:sz w:val="28"/>
+          <w:szCs w:val="28"/>
+        </w:rPr>
+        <w:t>)</w:t>
+      </w:r>
     </w:p>
+    <w:bookmarkEnd w:id="1"/>
     <w:p>
       <w:pPr>
         <w:pStyle w:val="ListParagraph"/>
@@ -560,6 +700,7 @@
         </w:rPr>
         <w:t xml:space="preserve">Use the </w:t>
       </w:r>
+      <w:proofErr w:type="gramStart"/>
       <w:r>
         <w:rPr>
           <w:rFonts w:ascii="Courier New" w:hAnsi="Courier New" w:cs="Courier New"/>
@@ -568,6 +709,7 @@
         </w:rPr>
         <w:t>sort</w:t>
       </w:r>
+      <w:proofErr w:type="gramEnd"/>
       <w:r>
         <w:rPr>
           <w:sz w:val="28"/>
@@ -580,7 +722,23 @@
           <w:sz w:val="28"/>
           <w:szCs w:val="28"/>
         </w:rPr>
-        <w:t xml:space="preserve"> (The -V option is technically for sorting version numbers, but it’s also really useful for sorting chromosome</w:t>
+        <w:t xml:space="preserve"> (The -V option is technically for sorting version numbers, but it’s also </w:t>
+      </w:r>
+      <w:proofErr w:type="gramStart"/>
+      <w:r>
+        <w:rPr>
+          <w:sz w:val="28"/>
+          <w:szCs w:val="28"/>
+        </w:rPr>
+        <w:t>really useful</w:t>
+      </w:r>
+      <w:proofErr w:type="gramEnd"/>
+      <w:r>
+        <w:rPr>
+          <w:sz w:val="28"/>
+          <w:szCs w:val="28"/>
+        </w:rPr>
+        <w:t xml:space="preserve"> for sorting chromosome</w:t>
       </w:r>
       <w:r>
         <w:rPr>

</xml_diff>